<commit_message>
added order-service properties to config server as a folder
</commit_message>
<xml_diff>
--- a/readme.docx
+++ b/readme.docx
@@ -150,7 +150,16 @@
           <w:sz w:val="20"/>
           <w:szCs w:val="20"/>
         </w:rPr>
-        <w:t>[2m2023-07-22T12:38:52.474+05:30</w:t>
+        <w:t xml:space="preserve">[2m2023-07-22T12:38:52.474+05:30[0;39m </w:t>
+      </w:r>
+      <w:r>
+        <w:rPr>
+          <w:rFonts w:ascii="Consolas" w:hAnsi="Consolas"/>
+          <w:color w:val="13A10E"/>
+          <w:sz w:val="20"/>
+          <w:szCs w:val="20"/>
+        </w:rPr>
+        <w:t>[32m INFO</w:t>
       </w:r>
       <w:r>
         <w:rPr>
@@ -164,24 +173,6 @@
       <w:r>
         <w:rPr>
           <w:rFonts w:ascii="Consolas" w:hAnsi="Consolas"/>
-          <w:color w:val="13A10E"/>
-          <w:sz w:val="20"/>
-          <w:szCs w:val="20"/>
-        </w:rPr>
-        <w:t>[32m INFO</w:t>
-      </w:r>
-      <w:r>
-        <w:rPr>
-          <w:rFonts w:ascii="Consolas" w:hAnsi="Consolas"/>
-          <w:color w:val="000000"/>
-          <w:sz w:val="20"/>
-          <w:szCs w:val="20"/>
-        </w:rPr>
-        <w:t xml:space="preserve">[0;39m </w:t>
-      </w:r>
-      <w:r>
-        <w:rPr>
-          <w:rFonts w:ascii="Consolas" w:hAnsi="Consolas"/>
           <w:color w:val="881798"/>
           <w:sz w:val="20"/>
           <w:szCs w:val="20"/>
@@ -195,43 +186,7 @@
           <w:sz w:val="20"/>
           <w:szCs w:val="20"/>
         </w:rPr>
-        <w:t xml:space="preserve">[0;39m </w:t>
-      </w:r>
-      <w:r>
-        <w:rPr>
-          <w:rFonts w:ascii="Consolas" w:hAnsi="Consolas"/>
-          <w:color w:val="000000"/>
-          <w:sz w:val="20"/>
-          <w:szCs w:val="20"/>
-        </w:rPr>
-        <w:t>[2m---</w:t>
-      </w:r>
-      <w:r>
-        <w:rPr>
-          <w:rFonts w:ascii="Consolas" w:hAnsi="Consolas"/>
-          <w:color w:val="000000"/>
-          <w:sz w:val="20"/>
-          <w:szCs w:val="20"/>
-        </w:rPr>
-        <w:t xml:space="preserve">[0;39m </w:t>
-      </w:r>
-      <w:r>
-        <w:rPr>
-          <w:rFonts w:ascii="Consolas" w:hAnsi="Consolas"/>
-          <w:color w:val="000000"/>
-          <w:sz w:val="20"/>
-          <w:szCs w:val="20"/>
-        </w:rPr>
-        <w:t>[2m[           main]</w:t>
-      </w:r>
-      <w:r>
-        <w:rPr>
-          <w:rFonts w:ascii="Consolas" w:hAnsi="Consolas"/>
-          <w:color w:val="000000"/>
-          <w:sz w:val="20"/>
-          <w:szCs w:val="20"/>
-        </w:rPr>
-        <w:t xml:space="preserve">[0;39m </w:t>
+        <w:t xml:space="preserve">[0;39m [2m---[0;39m [2m[           main][0;39m </w:t>
       </w:r>
       <w:r>
         <w:rPr>
@@ -249,25 +204,7 @@
           <w:sz w:val="20"/>
           <w:szCs w:val="20"/>
         </w:rPr>
-        <w:t xml:space="preserve">[0;39m </w:t>
-      </w:r>
-      <w:r>
-        <w:rPr>
-          <w:rFonts w:ascii="Consolas" w:hAnsi="Consolas"/>
-          <w:color w:val="000000"/>
-          <w:sz w:val="20"/>
-          <w:szCs w:val="20"/>
-        </w:rPr>
-        <w:t>[2m:</w:t>
-      </w:r>
-      <w:r>
-        <w:rPr>
-          <w:rFonts w:ascii="Consolas" w:hAnsi="Consolas"/>
-          <w:color w:val="000000"/>
-          <w:sz w:val="20"/>
-          <w:szCs w:val="20"/>
-        </w:rPr>
-        <w:t>[0;39m Registering application CONFIG-SERVER with eureka with status UP</w:t>
+        <w:t>[0;39m [2m:[0;39m Registering application CONFIG-SERVER with eureka with status UP</w:t>
       </w:r>
     </w:p>
     <w:p>
@@ -289,7 +226,16 @@
           <w:sz w:val="20"/>
           <w:szCs w:val="20"/>
         </w:rPr>
-        <w:t>[2m2023-07-22T12:38:52.474+05:30</w:t>
+        <w:t xml:space="preserve">[2m2023-07-22T12:38:52.474+05:30[0;39m </w:t>
+      </w:r>
+      <w:r>
+        <w:rPr>
+          <w:rFonts w:ascii="Consolas" w:hAnsi="Consolas"/>
+          <w:color w:val="13A10E"/>
+          <w:sz w:val="20"/>
+          <w:szCs w:val="20"/>
+        </w:rPr>
+        <w:t>[32m INFO</w:t>
       </w:r>
       <w:r>
         <w:rPr>
@@ -303,24 +249,6 @@
       <w:r>
         <w:rPr>
           <w:rFonts w:ascii="Consolas" w:hAnsi="Consolas"/>
-          <w:color w:val="13A10E"/>
-          <w:sz w:val="20"/>
-          <w:szCs w:val="20"/>
-        </w:rPr>
-        <w:t>[32m INFO</w:t>
-      </w:r>
-      <w:r>
-        <w:rPr>
-          <w:rFonts w:ascii="Consolas" w:hAnsi="Consolas"/>
-          <w:color w:val="000000"/>
-          <w:sz w:val="20"/>
-          <w:szCs w:val="20"/>
-        </w:rPr>
-        <w:t xml:space="preserve">[0;39m </w:t>
-      </w:r>
-      <w:r>
-        <w:rPr>
-          <w:rFonts w:ascii="Consolas" w:hAnsi="Consolas"/>
           <w:color w:val="881798"/>
           <w:sz w:val="20"/>
           <w:szCs w:val="20"/>
@@ -334,43 +262,7 @@
           <w:sz w:val="20"/>
           <w:szCs w:val="20"/>
         </w:rPr>
-        <w:t xml:space="preserve">[0;39m </w:t>
-      </w:r>
-      <w:r>
-        <w:rPr>
-          <w:rFonts w:ascii="Consolas" w:hAnsi="Consolas"/>
-          <w:color w:val="000000"/>
-          <w:sz w:val="20"/>
-          <w:szCs w:val="20"/>
-        </w:rPr>
-        <w:t>[2m---</w:t>
-      </w:r>
-      <w:r>
-        <w:rPr>
-          <w:rFonts w:ascii="Consolas" w:hAnsi="Consolas"/>
-          <w:color w:val="000000"/>
-          <w:sz w:val="20"/>
-          <w:szCs w:val="20"/>
-        </w:rPr>
-        <w:t xml:space="preserve">[0;39m </w:t>
-      </w:r>
-      <w:r>
-        <w:rPr>
-          <w:rFonts w:ascii="Consolas" w:hAnsi="Consolas"/>
-          <w:color w:val="000000"/>
-          <w:sz w:val="20"/>
-          <w:szCs w:val="20"/>
-        </w:rPr>
-        <w:t>[2m[           main]</w:t>
-      </w:r>
-      <w:r>
-        <w:rPr>
-          <w:rFonts w:ascii="Consolas" w:hAnsi="Consolas"/>
-          <w:color w:val="000000"/>
-          <w:sz w:val="20"/>
-          <w:szCs w:val="20"/>
-        </w:rPr>
-        <w:t xml:space="preserve">[0;39m </w:t>
+        <w:t xml:space="preserve">[0;39m [2m---[0;39m [2m[           main][0;39m </w:t>
       </w:r>
       <w:r>
         <w:rPr>
@@ -388,25 +280,7 @@
           <w:sz w:val="20"/>
           <w:szCs w:val="20"/>
         </w:rPr>
-        <w:t xml:space="preserve">[0;39m </w:t>
-      </w:r>
-      <w:r>
-        <w:rPr>
-          <w:rFonts w:ascii="Consolas" w:hAnsi="Consolas"/>
-          <w:color w:val="000000"/>
-          <w:sz w:val="20"/>
-          <w:szCs w:val="20"/>
-        </w:rPr>
-        <w:t>[2m:</w:t>
-      </w:r>
-      <w:r>
-        <w:rPr>
-          <w:rFonts w:ascii="Consolas" w:hAnsi="Consolas"/>
-          <w:color w:val="000000"/>
-          <w:sz w:val="20"/>
-          <w:szCs w:val="20"/>
-        </w:rPr>
-        <w:t xml:space="preserve">[0;39m Saw local status change event </w:t>
+        <w:t xml:space="preserve">[0;39m [2m:[0;39m Saw local status change event </w:t>
       </w:r>
       <w:proofErr w:type="spellStart"/>
       <w:r>
@@ -448,7 +322,16 @@
           <w:sz w:val="20"/>
           <w:szCs w:val="20"/>
         </w:rPr>
-        <w:t>[2m2023-07-22T12:38:52.476+05:30</w:t>
+        <w:t xml:space="preserve">[2m2023-07-22T12:38:52.476+05:30[0;39m </w:t>
+      </w:r>
+      <w:r>
+        <w:rPr>
+          <w:rFonts w:ascii="Consolas" w:hAnsi="Consolas"/>
+          <w:color w:val="13A10E"/>
+          <w:sz w:val="20"/>
+          <w:szCs w:val="20"/>
+        </w:rPr>
+        <w:t>[32m INFO</w:t>
       </w:r>
       <w:r>
         <w:rPr>
@@ -462,24 +345,6 @@
       <w:r>
         <w:rPr>
           <w:rFonts w:ascii="Consolas" w:hAnsi="Consolas"/>
-          <w:color w:val="13A10E"/>
-          <w:sz w:val="20"/>
-          <w:szCs w:val="20"/>
-        </w:rPr>
-        <w:t>[32m INFO</w:t>
-      </w:r>
-      <w:r>
-        <w:rPr>
-          <w:rFonts w:ascii="Consolas" w:hAnsi="Consolas"/>
-          <w:color w:val="000000"/>
-          <w:sz w:val="20"/>
-          <w:szCs w:val="20"/>
-        </w:rPr>
-        <w:t xml:space="preserve">[0;39m </w:t>
-      </w:r>
-      <w:r>
-        <w:rPr>
-          <w:rFonts w:ascii="Consolas" w:hAnsi="Consolas"/>
           <w:color w:val="881798"/>
           <w:sz w:val="20"/>
           <w:szCs w:val="20"/>
@@ -493,43 +358,7 @@
           <w:sz w:val="20"/>
           <w:szCs w:val="20"/>
         </w:rPr>
-        <w:t xml:space="preserve">[0;39m </w:t>
-      </w:r>
-      <w:r>
-        <w:rPr>
-          <w:rFonts w:ascii="Consolas" w:hAnsi="Consolas"/>
-          <w:color w:val="000000"/>
-          <w:sz w:val="20"/>
-          <w:szCs w:val="20"/>
-        </w:rPr>
-        <w:t>[2m---</w:t>
-      </w:r>
-      <w:r>
-        <w:rPr>
-          <w:rFonts w:ascii="Consolas" w:hAnsi="Consolas"/>
-          <w:color w:val="000000"/>
-          <w:sz w:val="20"/>
-          <w:szCs w:val="20"/>
-        </w:rPr>
-        <w:t xml:space="preserve">[0;39m </w:t>
-      </w:r>
-      <w:r>
-        <w:rPr>
-          <w:rFonts w:ascii="Consolas" w:hAnsi="Consolas"/>
-          <w:color w:val="000000"/>
-          <w:sz w:val="20"/>
-          <w:szCs w:val="20"/>
-        </w:rPr>
-        <w:t>[2m[nfoReplicator-0]</w:t>
-      </w:r>
-      <w:r>
-        <w:rPr>
-          <w:rFonts w:ascii="Consolas" w:hAnsi="Consolas"/>
-          <w:color w:val="000000"/>
-          <w:sz w:val="20"/>
-          <w:szCs w:val="20"/>
-        </w:rPr>
-        <w:t xml:space="preserve">[0;39m </w:t>
+        <w:t xml:space="preserve">[0;39m [2m---[0;39m [2m[nfoReplicator-0][0;39m </w:t>
       </w:r>
       <w:r>
         <w:rPr>
@@ -547,25 +376,7 @@
           <w:sz w:val="20"/>
           <w:szCs w:val="20"/>
         </w:rPr>
-        <w:t xml:space="preserve">[0;39m </w:t>
-      </w:r>
-      <w:r>
-        <w:rPr>
-          <w:rFonts w:ascii="Consolas" w:hAnsi="Consolas"/>
-          <w:color w:val="000000"/>
-          <w:sz w:val="20"/>
-          <w:szCs w:val="20"/>
-        </w:rPr>
-        <w:t>[2m:</w:t>
-      </w:r>
-      <w:r>
-        <w:rPr>
-          <w:rFonts w:ascii="Consolas" w:hAnsi="Consolas"/>
-          <w:color w:val="000000"/>
-          <w:sz w:val="20"/>
-          <w:szCs w:val="20"/>
-        </w:rPr>
-        <w:t>[0;39m DiscoveryClient_CONFIG-SERVER/host.docker.internal:CONFIG-SERVER:8888: registering service...</w:t>
+        <w:t>[0;39m [2m:[0;39m DiscoveryClient_CONFIG-SERVER/host.docker.internal:CONFIG-SERVER:8888: registering service...</w:t>
       </w:r>
     </w:p>
     <w:p>
@@ -587,7 +398,16 @@
           <w:sz w:val="20"/>
           <w:szCs w:val="20"/>
         </w:rPr>
-        <w:t>[2m2023-07-22T12:38:52.528+05:30</w:t>
+        <w:t xml:space="preserve">[2m2023-07-22T12:38:52.528+05:30[0;39m </w:t>
+      </w:r>
+      <w:r>
+        <w:rPr>
+          <w:rFonts w:ascii="Consolas" w:hAnsi="Consolas"/>
+          <w:color w:val="13A10E"/>
+          <w:sz w:val="20"/>
+          <w:szCs w:val="20"/>
+        </w:rPr>
+        <w:t>[32m INFO</w:t>
       </w:r>
       <w:r>
         <w:rPr>
@@ -601,24 +421,6 @@
       <w:r>
         <w:rPr>
           <w:rFonts w:ascii="Consolas" w:hAnsi="Consolas"/>
-          <w:color w:val="13A10E"/>
-          <w:sz w:val="20"/>
-          <w:szCs w:val="20"/>
-        </w:rPr>
-        <w:t>[32m INFO</w:t>
-      </w:r>
-      <w:r>
-        <w:rPr>
-          <w:rFonts w:ascii="Consolas" w:hAnsi="Consolas"/>
-          <w:color w:val="000000"/>
-          <w:sz w:val="20"/>
-          <w:szCs w:val="20"/>
-        </w:rPr>
-        <w:t xml:space="preserve">[0;39m </w:t>
-      </w:r>
-      <w:r>
-        <w:rPr>
-          <w:rFonts w:ascii="Consolas" w:hAnsi="Consolas"/>
           <w:color w:val="881798"/>
           <w:sz w:val="20"/>
           <w:szCs w:val="20"/>
@@ -632,43 +434,7 @@
           <w:sz w:val="20"/>
           <w:szCs w:val="20"/>
         </w:rPr>
-        <w:t xml:space="preserve">[0;39m </w:t>
-      </w:r>
-      <w:r>
-        <w:rPr>
-          <w:rFonts w:ascii="Consolas" w:hAnsi="Consolas"/>
-          <w:color w:val="000000"/>
-          <w:sz w:val="20"/>
-          <w:szCs w:val="20"/>
-        </w:rPr>
-        <w:t>[2m---</w:t>
-      </w:r>
-      <w:r>
-        <w:rPr>
-          <w:rFonts w:ascii="Consolas" w:hAnsi="Consolas"/>
-          <w:color w:val="000000"/>
-          <w:sz w:val="20"/>
-          <w:szCs w:val="20"/>
-        </w:rPr>
-        <w:t xml:space="preserve">[0;39m </w:t>
-      </w:r>
-      <w:r>
-        <w:rPr>
-          <w:rFonts w:ascii="Consolas" w:hAnsi="Consolas"/>
-          <w:color w:val="000000"/>
-          <w:sz w:val="20"/>
-          <w:szCs w:val="20"/>
-        </w:rPr>
-        <w:t>[2m[nfoReplicator-0]</w:t>
-      </w:r>
-      <w:r>
-        <w:rPr>
-          <w:rFonts w:ascii="Consolas" w:hAnsi="Consolas"/>
-          <w:color w:val="000000"/>
-          <w:sz w:val="20"/>
-          <w:szCs w:val="20"/>
-        </w:rPr>
-        <w:t xml:space="preserve">[0;39m </w:t>
+        <w:t xml:space="preserve">[0;39m [2m---[0;39m [2m[nfoReplicator-0][0;39m </w:t>
       </w:r>
       <w:r>
         <w:rPr>
@@ -686,25 +452,7 @@
           <w:sz w:val="20"/>
           <w:szCs w:val="20"/>
         </w:rPr>
-        <w:t xml:space="preserve">[0;39m </w:t>
-      </w:r>
-      <w:r>
-        <w:rPr>
-          <w:rFonts w:ascii="Consolas" w:hAnsi="Consolas"/>
-          <w:color w:val="000000"/>
-          <w:sz w:val="20"/>
-          <w:szCs w:val="20"/>
-        </w:rPr>
-        <w:t>[2m:</w:t>
-      </w:r>
-      <w:r>
-        <w:rPr>
-          <w:rFonts w:ascii="Consolas" w:hAnsi="Consolas"/>
-          <w:color w:val="000000"/>
-          <w:sz w:val="20"/>
-          <w:szCs w:val="20"/>
-        </w:rPr>
-        <w:t>[0;39m DiscoveryClient_CONFIG-SERVER/host.docker.internal:CONFIG-SERVER:8888 - registration status: 204</w:t>
+        <w:t>[0;39m [2m:[0;39m DiscoveryClient_CONFIG-SERVER/host.docker.internal:CONFIG-SERVER:8888 - registration status: 204</w:t>
       </w:r>
     </w:p>
     <w:p>
@@ -727,7 +475,16 @@
           <w:sz w:val="20"/>
           <w:szCs w:val="20"/>
         </w:rPr>
-        <w:t>[2m2023-07-22T12:38:52.553+05:30</w:t>
+        <w:t xml:space="preserve">[2m2023-07-22T12:38:52.553+05:30[0;39m </w:t>
+      </w:r>
+      <w:r>
+        <w:rPr>
+          <w:rFonts w:ascii="Consolas" w:hAnsi="Consolas"/>
+          <w:color w:val="13A10E"/>
+          <w:sz w:val="20"/>
+          <w:szCs w:val="20"/>
+        </w:rPr>
+        <w:t>[32m INFO</w:t>
       </w:r>
       <w:r>
         <w:rPr>
@@ -741,24 +498,6 @@
       <w:r>
         <w:rPr>
           <w:rFonts w:ascii="Consolas" w:hAnsi="Consolas"/>
-          <w:color w:val="13A10E"/>
-          <w:sz w:val="20"/>
-          <w:szCs w:val="20"/>
-        </w:rPr>
-        <w:t>[32m INFO</w:t>
-      </w:r>
-      <w:r>
-        <w:rPr>
-          <w:rFonts w:ascii="Consolas" w:hAnsi="Consolas"/>
-          <w:color w:val="000000"/>
-          <w:sz w:val="20"/>
-          <w:szCs w:val="20"/>
-        </w:rPr>
-        <w:t xml:space="preserve">[0;39m </w:t>
-      </w:r>
-      <w:r>
-        <w:rPr>
-          <w:rFonts w:ascii="Consolas" w:hAnsi="Consolas"/>
           <w:color w:val="881798"/>
           <w:sz w:val="20"/>
           <w:szCs w:val="20"/>
@@ -772,43 +511,7 @@
           <w:sz w:val="20"/>
           <w:szCs w:val="20"/>
         </w:rPr>
-        <w:t xml:space="preserve">[0;39m </w:t>
-      </w:r>
-      <w:r>
-        <w:rPr>
-          <w:rFonts w:ascii="Consolas" w:hAnsi="Consolas"/>
-          <w:color w:val="000000"/>
-          <w:sz w:val="20"/>
-          <w:szCs w:val="20"/>
-        </w:rPr>
-        <w:t>[2m---</w:t>
-      </w:r>
-      <w:r>
-        <w:rPr>
-          <w:rFonts w:ascii="Consolas" w:hAnsi="Consolas"/>
-          <w:color w:val="000000"/>
-          <w:sz w:val="20"/>
-          <w:szCs w:val="20"/>
-        </w:rPr>
-        <w:t xml:space="preserve">[0;39m </w:t>
-      </w:r>
-      <w:r>
-        <w:rPr>
-          <w:rFonts w:ascii="Consolas" w:hAnsi="Consolas"/>
-          <w:color w:val="000000"/>
-          <w:sz w:val="20"/>
-          <w:szCs w:val="20"/>
-        </w:rPr>
-        <w:t>[2m[           main]</w:t>
-      </w:r>
-      <w:r>
-        <w:rPr>
-          <w:rFonts w:ascii="Consolas" w:hAnsi="Consolas"/>
-          <w:color w:val="000000"/>
-          <w:sz w:val="20"/>
-          <w:szCs w:val="20"/>
-        </w:rPr>
-        <w:t xml:space="preserve">[0;39m </w:t>
+        <w:t xml:space="preserve">[0;39m [2m---[0;39m [2m[           main][0;39m </w:t>
       </w:r>
       <w:r>
         <w:rPr>
@@ -826,35 +529,17 @@
           <w:sz w:val="20"/>
           <w:szCs w:val="20"/>
         </w:rPr>
-        <w:t xml:space="preserve">[0;39m </w:t>
-      </w:r>
-      <w:r>
-        <w:rPr>
-          <w:rFonts w:ascii="Consolas" w:hAnsi="Consolas"/>
-          <w:color w:val="000000"/>
-          <w:sz w:val="20"/>
-          <w:szCs w:val="20"/>
-        </w:rPr>
-        <w:t>[2m:</w:t>
-      </w:r>
-      <w:r>
-        <w:rPr>
-          <w:rFonts w:ascii="Consolas" w:hAnsi="Consolas"/>
-          <w:color w:val="000000"/>
-          <w:sz w:val="20"/>
-          <w:szCs w:val="20"/>
-        </w:rPr>
-        <w:t xml:space="preserve">[0;39m </w:t>
-      </w:r>
-      <w:r>
-        <w:rPr>
-          <w:rFonts w:ascii="Consolas" w:hAnsi="Consolas"/>
-          <w:b/>
-          <w:color w:val="000000"/>
-          <w:sz w:val="20"/>
-          <w:szCs w:val="20"/>
-        </w:rPr>
-        <w:t xml:space="preserve">Connector [https-jsse-nio-8888], TLS virtual host [_default_], </w:t>
+        <w:t xml:space="preserve">[0;39m [2m:[0;39m </w:t>
+      </w:r>
+      <w:r>
+        <w:rPr>
+          <w:rFonts w:ascii="Consolas" w:hAnsi="Consolas"/>
+          <w:b/>
+          <w:color w:val="000000"/>
+          <w:sz w:val="20"/>
+          <w:szCs w:val="20"/>
+        </w:rPr>
+        <w:t xml:space="preserve">Connector [https-jsse-nio-8888], TLS virtual host [_default_], certificate </w:t>
       </w:r>
       <w:r>
         <w:rPr>
@@ -865,29 +550,7 @@
           <w:szCs w:val="20"/>
         </w:rPr>
         <w:lastRenderedPageBreak/>
-        <w:t>certificate type [UNDEFINED] configured from [</w:t>
-      </w:r>
-      <w:bookmarkStart w:id="0" w:name="_GoBack"/>
-      <w:r>
-        <w:rPr>
-          <w:rFonts w:ascii="Consolas" w:hAnsi="Consolas"/>
-          <w:b/>
-          <w:color w:val="000000"/>
-          <w:sz w:val="20"/>
-          <w:szCs w:val="20"/>
-        </w:rPr>
-        <w:t>C:\Users\DELL/</w:t>
-      </w:r>
-      <w:bookmarkEnd w:id="0"/>
-      <w:r>
-        <w:rPr>
-          <w:rFonts w:ascii="Consolas" w:hAnsi="Consolas"/>
-          <w:b/>
-          <w:color w:val="000000"/>
-          <w:sz w:val="20"/>
-          <w:szCs w:val="20"/>
-        </w:rPr>
-        <w:t>.</w:t>
+        <w:t>type [UNDEFINED] configured from [C:\Users\DELL/.</w:t>
       </w:r>
       <w:proofErr w:type="spellStart"/>
       <w:r>
@@ -953,7 +616,16 @@
           <w:sz w:val="20"/>
           <w:szCs w:val="20"/>
         </w:rPr>
-        <w:t>[2m2023-07-22T12:38:52.572+05:30</w:t>
+        <w:t xml:space="preserve">[2m2023-07-22T12:38:52.572+05:30[0;39m </w:t>
+      </w:r>
+      <w:r>
+        <w:rPr>
+          <w:rFonts w:ascii="Consolas" w:hAnsi="Consolas"/>
+          <w:color w:val="13A10E"/>
+          <w:sz w:val="20"/>
+          <w:szCs w:val="20"/>
+        </w:rPr>
+        <w:t>[32m INFO</w:t>
       </w:r>
       <w:r>
         <w:rPr>
@@ -967,24 +639,6 @@
       <w:r>
         <w:rPr>
           <w:rFonts w:ascii="Consolas" w:hAnsi="Consolas"/>
-          <w:color w:val="13A10E"/>
-          <w:sz w:val="20"/>
-          <w:szCs w:val="20"/>
-        </w:rPr>
-        <w:t>[32m INFO</w:t>
-      </w:r>
-      <w:r>
-        <w:rPr>
-          <w:rFonts w:ascii="Consolas" w:hAnsi="Consolas"/>
-          <w:color w:val="000000"/>
-          <w:sz w:val="20"/>
-          <w:szCs w:val="20"/>
-        </w:rPr>
-        <w:t xml:space="preserve">[0;39m </w:t>
-      </w:r>
-      <w:r>
-        <w:rPr>
-          <w:rFonts w:ascii="Consolas" w:hAnsi="Consolas"/>
           <w:color w:val="881798"/>
           <w:sz w:val="20"/>
           <w:szCs w:val="20"/>
@@ -998,43 +652,7 @@
           <w:sz w:val="20"/>
           <w:szCs w:val="20"/>
         </w:rPr>
-        <w:t xml:space="preserve">[0;39m </w:t>
-      </w:r>
-      <w:r>
-        <w:rPr>
-          <w:rFonts w:ascii="Consolas" w:hAnsi="Consolas"/>
-          <w:color w:val="000000"/>
-          <w:sz w:val="20"/>
-          <w:szCs w:val="20"/>
-        </w:rPr>
-        <w:t>[2m---</w:t>
-      </w:r>
-      <w:r>
-        <w:rPr>
-          <w:rFonts w:ascii="Consolas" w:hAnsi="Consolas"/>
-          <w:color w:val="000000"/>
-          <w:sz w:val="20"/>
-          <w:szCs w:val="20"/>
-        </w:rPr>
-        <w:t xml:space="preserve">[0;39m </w:t>
-      </w:r>
-      <w:r>
-        <w:rPr>
-          <w:rFonts w:ascii="Consolas" w:hAnsi="Consolas"/>
-          <w:color w:val="000000"/>
-          <w:sz w:val="20"/>
-          <w:szCs w:val="20"/>
-        </w:rPr>
-        <w:t>[2m[           main]</w:t>
-      </w:r>
-      <w:r>
-        <w:rPr>
-          <w:rFonts w:ascii="Consolas" w:hAnsi="Consolas"/>
-          <w:color w:val="000000"/>
-          <w:sz w:val="20"/>
-          <w:szCs w:val="20"/>
-        </w:rPr>
-        <w:t xml:space="preserve">[0;39m </w:t>
+        <w:t xml:space="preserve">[0;39m [2m---[0;39m [2m[           main][0;39m </w:t>
       </w:r>
       <w:r>
         <w:rPr>
@@ -1052,25 +670,7 @@
           <w:sz w:val="20"/>
           <w:szCs w:val="20"/>
         </w:rPr>
-        <w:t xml:space="preserve">[0;39m </w:t>
-      </w:r>
-      <w:r>
-        <w:rPr>
-          <w:rFonts w:ascii="Consolas" w:hAnsi="Consolas"/>
-          <w:color w:val="000000"/>
-          <w:sz w:val="20"/>
-          <w:szCs w:val="20"/>
-        </w:rPr>
-        <w:t>[2m:</w:t>
-      </w:r>
-      <w:r>
-        <w:rPr>
-          <w:rFonts w:ascii="Consolas" w:hAnsi="Consolas"/>
-          <w:color w:val="000000"/>
-          <w:sz w:val="20"/>
-          <w:szCs w:val="20"/>
-        </w:rPr>
-        <w:t>[0;39m Tomcat started on port(s): 8888 (https) with context path ''</w:t>
+        <w:t>[0;39m [2m:[0;39m Tomcat started on port(s): 8888 (https) with context path ''</w:t>
       </w:r>
     </w:p>
     <w:p>
@@ -1092,7 +692,16 @@
           <w:sz w:val="20"/>
           <w:szCs w:val="20"/>
         </w:rPr>
-        <w:t>[2m2023-07-22T12:38:52.573+05:30</w:t>
+        <w:t xml:space="preserve">[2m2023-07-22T12:38:52.573+05:30[0;39m </w:t>
+      </w:r>
+      <w:r>
+        <w:rPr>
+          <w:rFonts w:ascii="Consolas" w:hAnsi="Consolas"/>
+          <w:color w:val="13A10E"/>
+          <w:sz w:val="20"/>
+          <w:szCs w:val="20"/>
+        </w:rPr>
+        <w:t>[32m INFO</w:t>
       </w:r>
       <w:r>
         <w:rPr>
@@ -1106,24 +715,6 @@
       <w:r>
         <w:rPr>
           <w:rFonts w:ascii="Consolas" w:hAnsi="Consolas"/>
-          <w:color w:val="13A10E"/>
-          <w:sz w:val="20"/>
-          <w:szCs w:val="20"/>
-        </w:rPr>
-        <w:t>[32m INFO</w:t>
-      </w:r>
-      <w:r>
-        <w:rPr>
-          <w:rFonts w:ascii="Consolas" w:hAnsi="Consolas"/>
-          <w:color w:val="000000"/>
-          <w:sz w:val="20"/>
-          <w:szCs w:val="20"/>
-        </w:rPr>
-        <w:t xml:space="preserve">[0;39m </w:t>
-      </w:r>
-      <w:r>
-        <w:rPr>
-          <w:rFonts w:ascii="Consolas" w:hAnsi="Consolas"/>
           <w:color w:val="881798"/>
           <w:sz w:val="20"/>
           <w:szCs w:val="20"/>
@@ -1137,43 +728,7 @@
           <w:sz w:val="20"/>
           <w:szCs w:val="20"/>
         </w:rPr>
-        <w:t xml:space="preserve">[0;39m </w:t>
-      </w:r>
-      <w:r>
-        <w:rPr>
-          <w:rFonts w:ascii="Consolas" w:hAnsi="Consolas"/>
-          <w:color w:val="000000"/>
-          <w:sz w:val="20"/>
-          <w:szCs w:val="20"/>
-        </w:rPr>
-        <w:t>[2m---</w:t>
-      </w:r>
-      <w:r>
-        <w:rPr>
-          <w:rFonts w:ascii="Consolas" w:hAnsi="Consolas"/>
-          <w:color w:val="000000"/>
-          <w:sz w:val="20"/>
-          <w:szCs w:val="20"/>
-        </w:rPr>
-        <w:t xml:space="preserve">[0;39m </w:t>
-      </w:r>
-      <w:r>
-        <w:rPr>
-          <w:rFonts w:ascii="Consolas" w:hAnsi="Consolas"/>
-          <w:color w:val="000000"/>
-          <w:sz w:val="20"/>
-          <w:szCs w:val="20"/>
-        </w:rPr>
-        <w:t>[2m[           main]</w:t>
-      </w:r>
-      <w:r>
-        <w:rPr>
-          <w:rFonts w:ascii="Consolas" w:hAnsi="Consolas"/>
-          <w:color w:val="000000"/>
-          <w:sz w:val="20"/>
-          <w:szCs w:val="20"/>
-        </w:rPr>
-        <w:t xml:space="preserve">[0;39m </w:t>
+        <w:t xml:space="preserve">[0;39m [2m---[0;39m [2m[           main][0;39m </w:t>
       </w:r>
       <w:r>
         <w:rPr>
@@ -1191,25 +746,7 @@
           <w:sz w:val="20"/>
           <w:szCs w:val="20"/>
         </w:rPr>
-        <w:t xml:space="preserve">[0;39m </w:t>
-      </w:r>
-      <w:r>
-        <w:rPr>
-          <w:rFonts w:ascii="Consolas" w:hAnsi="Consolas"/>
-          <w:color w:val="000000"/>
-          <w:sz w:val="20"/>
-          <w:szCs w:val="20"/>
-        </w:rPr>
-        <w:t>[2m:</w:t>
-      </w:r>
-      <w:r>
-        <w:rPr>
-          <w:rFonts w:ascii="Consolas" w:hAnsi="Consolas"/>
-          <w:color w:val="000000"/>
-          <w:sz w:val="20"/>
-          <w:szCs w:val="20"/>
-        </w:rPr>
-        <w:t>[0;39m Updating port to 8888</w:t>
+        <w:t>[0;39m [2m:[0;39m Updating port to 8888</w:t>
       </w:r>
     </w:p>
     <w:p>
@@ -1231,7 +768,16 @@
           <w:sz w:val="20"/>
           <w:szCs w:val="20"/>
         </w:rPr>
-        <w:t>[2m2023-07-22T12:38:52.731+05:30</w:t>
+        <w:t xml:space="preserve">[2m2023-07-22T12:38:52.731+05:30[0;39m </w:t>
+      </w:r>
+      <w:r>
+        <w:rPr>
+          <w:rFonts w:ascii="Consolas" w:hAnsi="Consolas"/>
+          <w:color w:val="13A10E"/>
+          <w:sz w:val="20"/>
+          <w:szCs w:val="20"/>
+        </w:rPr>
+        <w:t>[32m INFO</w:t>
       </w:r>
       <w:r>
         <w:rPr>
@@ -1245,24 +791,6 @@
       <w:r>
         <w:rPr>
           <w:rFonts w:ascii="Consolas" w:hAnsi="Consolas"/>
-          <w:color w:val="13A10E"/>
-          <w:sz w:val="20"/>
-          <w:szCs w:val="20"/>
-        </w:rPr>
-        <w:t>[32m INFO</w:t>
-      </w:r>
-      <w:r>
-        <w:rPr>
-          <w:rFonts w:ascii="Consolas" w:hAnsi="Consolas"/>
-          <w:color w:val="000000"/>
-          <w:sz w:val="20"/>
-          <w:szCs w:val="20"/>
-        </w:rPr>
-        <w:t xml:space="preserve">[0;39m </w:t>
-      </w:r>
-      <w:r>
-        <w:rPr>
-          <w:rFonts w:ascii="Consolas" w:hAnsi="Consolas"/>
           <w:color w:val="881798"/>
           <w:sz w:val="20"/>
           <w:szCs w:val="20"/>
@@ -1276,43 +804,7 @@
           <w:sz w:val="20"/>
           <w:szCs w:val="20"/>
         </w:rPr>
-        <w:t xml:space="preserve">[0;39m </w:t>
-      </w:r>
-      <w:r>
-        <w:rPr>
-          <w:rFonts w:ascii="Consolas" w:hAnsi="Consolas"/>
-          <w:color w:val="000000"/>
-          <w:sz w:val="20"/>
-          <w:szCs w:val="20"/>
-        </w:rPr>
-        <w:t>[2m---</w:t>
-      </w:r>
-      <w:r>
-        <w:rPr>
-          <w:rFonts w:ascii="Consolas" w:hAnsi="Consolas"/>
-          <w:color w:val="000000"/>
-          <w:sz w:val="20"/>
-          <w:szCs w:val="20"/>
-        </w:rPr>
-        <w:t xml:space="preserve">[0;39m </w:t>
-      </w:r>
-      <w:r>
-        <w:rPr>
-          <w:rFonts w:ascii="Consolas" w:hAnsi="Consolas"/>
-          <w:color w:val="000000"/>
-          <w:sz w:val="20"/>
-          <w:szCs w:val="20"/>
-        </w:rPr>
-        <w:t>[2m[           main]</w:t>
-      </w:r>
-      <w:r>
-        <w:rPr>
-          <w:rFonts w:ascii="Consolas" w:hAnsi="Consolas"/>
-          <w:color w:val="000000"/>
-          <w:sz w:val="20"/>
-          <w:szCs w:val="20"/>
-        </w:rPr>
-        <w:t xml:space="preserve">[0;39m </w:t>
+        <w:t xml:space="preserve">[0;39m [2m---[0;39m [2m[           main][0;39m </w:t>
       </w:r>
       <w:r>
         <w:rPr>
@@ -1330,25 +822,7 @@
           <w:sz w:val="20"/>
           <w:szCs w:val="20"/>
         </w:rPr>
-        <w:t xml:space="preserve">[0;39m </w:t>
-      </w:r>
-      <w:r>
-        <w:rPr>
-          <w:rFonts w:ascii="Consolas" w:hAnsi="Consolas"/>
-          <w:color w:val="000000"/>
-          <w:sz w:val="20"/>
-          <w:szCs w:val="20"/>
-        </w:rPr>
-        <w:t>[2m:</w:t>
-      </w:r>
-      <w:r>
-        <w:rPr>
-          <w:rFonts w:ascii="Consolas" w:hAnsi="Consolas"/>
-          <w:color w:val="000000"/>
-          <w:sz w:val="20"/>
-          <w:szCs w:val="20"/>
-        </w:rPr>
-        <w:t xml:space="preserve">[0;39m Started </w:t>
+        <w:t xml:space="preserve">[0;39m [2m:[0;39m Started </w:t>
       </w:r>
       <w:proofErr w:type="spellStart"/>
       <w:r>
@@ -1372,6 +846,639 @@
       </w:r>
     </w:p>
     <w:p/>
+    <w:p/>
+    <w:p>
+      <w:r>
+        <w:t xml:space="preserve">If u want to keep </w:t>
+      </w:r>
+      <w:proofErr w:type="spellStart"/>
+      <w:r>
+        <w:t>jks</w:t>
+      </w:r>
+      <w:proofErr w:type="spellEnd"/>
+      <w:r>
+        <w:t xml:space="preserve"> file in </w:t>
+      </w:r>
+      <w:proofErr w:type="spellStart"/>
+      <w:r>
+        <w:t>classpath</w:t>
+      </w:r>
+      <w:proofErr w:type="spellEnd"/>
+      <w:r>
+        <w:t xml:space="preserve"> need to configure in this way</w:t>
+      </w:r>
+    </w:p>
+    <w:p>
+      <w:pPr>
+        <w:rPr>
+          <w:rFonts w:ascii="Consolas" w:hAnsi="Consolas"/>
+          <w:b/>
+          <w:color w:val="000000"/>
+          <w:sz w:val="21"/>
+          <w:szCs w:val="21"/>
+          <w:shd w:val="clear" w:color="auto" w:fill="FAFAFA"/>
+        </w:rPr>
+      </w:pPr>
+      <w:proofErr w:type="spellStart"/>
+      <w:r>
+        <w:rPr>
+          <w:rFonts w:ascii="Consolas" w:hAnsi="Consolas"/>
+          <w:b/>
+          <w:color w:val="000000"/>
+          <w:sz w:val="21"/>
+          <w:szCs w:val="21"/>
+          <w:shd w:val="clear" w:color="auto" w:fill="FAFAFA"/>
+        </w:rPr>
+        <w:t>encrypt.keyStore.location</w:t>
+      </w:r>
+      <w:proofErr w:type="spellEnd"/>
+      <w:r>
+        <w:rPr>
+          <w:rFonts w:ascii="Consolas" w:hAnsi="Consolas"/>
+          <w:b/>
+          <w:color w:val="000000"/>
+          <w:sz w:val="21"/>
+          <w:szCs w:val="21"/>
+          <w:shd w:val="clear" w:color="auto" w:fill="FAFAFA"/>
+        </w:rPr>
+        <w:t>=</w:t>
+      </w:r>
+      <w:proofErr w:type="spellStart"/>
+      <w:r>
+        <w:rPr>
+          <w:rFonts w:ascii="Consolas" w:hAnsi="Consolas"/>
+          <w:b/>
+          <w:color w:val="000000"/>
+          <w:sz w:val="21"/>
+          <w:szCs w:val="21"/>
+          <w:shd w:val="clear" w:color="auto" w:fill="FAFAFA"/>
+        </w:rPr>
+        <w:t>classpath</w:t>
+      </w:r>
+      <w:proofErr w:type="spellEnd"/>
+      <w:r>
+        <w:rPr>
+          <w:rFonts w:ascii="Consolas" w:hAnsi="Consolas"/>
+          <w:b/>
+          <w:color w:val="000000"/>
+          <w:sz w:val="21"/>
+          <w:szCs w:val="21"/>
+          <w:shd w:val="clear" w:color="auto" w:fill="FAFAFA"/>
+        </w:rPr>
+        <w:t>:/</w:t>
+      </w:r>
+      <w:proofErr w:type="spellStart"/>
+      <w:r>
+        <w:rPr>
+          <w:rFonts w:ascii="Consolas" w:hAnsi="Consolas"/>
+          <w:b/>
+          <w:color w:val="000000"/>
+          <w:sz w:val="21"/>
+          <w:szCs w:val="21"/>
+          <w:shd w:val="clear" w:color="auto" w:fill="FAFAFA"/>
+        </w:rPr>
+        <w:t>config-server.jks</w:t>
+      </w:r>
+      <w:proofErr w:type="spellEnd"/>
+    </w:p>
+    <w:p>
+      <w:pPr>
+        <w:rPr>
+          <w:rFonts w:ascii="Consolas" w:hAnsi="Consolas"/>
+          <w:b/>
+          <w:color w:val="000000"/>
+          <w:sz w:val="21"/>
+          <w:szCs w:val="21"/>
+          <w:shd w:val="clear" w:color="auto" w:fill="FAFAFA"/>
+        </w:rPr>
+      </w:pPr>
+    </w:p>
+    <w:p>
+      <w:pPr>
+        <w:rPr>
+          <w:rFonts w:ascii="Consolas" w:hAnsi="Consolas"/>
+          <w:b/>
+          <w:color w:val="000000"/>
+          <w:sz w:val="21"/>
+          <w:szCs w:val="21"/>
+          <w:shd w:val="clear" w:color="auto" w:fill="FAFAFA"/>
+        </w:rPr>
+      </w:pPr>
+      <w:proofErr w:type="gramStart"/>
+      <w:r>
+        <w:rPr>
+          <w:rFonts w:ascii="Consolas" w:hAnsi="Consolas"/>
+          <w:b/>
+          <w:color w:val="000000"/>
+          <w:sz w:val="21"/>
+          <w:szCs w:val="21"/>
+          <w:shd w:val="clear" w:color="auto" w:fill="FAFAFA"/>
+        </w:rPr>
+        <w:t>for</w:t>
+      </w:r>
+      <w:proofErr w:type="gramEnd"/>
+      <w:r>
+        <w:rPr>
+          <w:rFonts w:ascii="Consolas" w:hAnsi="Consolas"/>
+          <w:b/>
+          <w:color w:val="000000"/>
+          <w:sz w:val="21"/>
+          <w:szCs w:val="21"/>
+          <w:shd w:val="clear" w:color="auto" w:fill="FAFAFA"/>
+        </w:rPr>
+        <w:t xml:space="preserve"> </w:t>
+      </w:r>
+      <w:proofErr w:type="spellStart"/>
+      <w:r>
+        <w:rPr>
+          <w:rFonts w:ascii="Consolas" w:hAnsi="Consolas"/>
+          <w:b/>
+          <w:color w:val="000000"/>
+          <w:sz w:val="21"/>
+          <w:szCs w:val="21"/>
+          <w:shd w:val="clear" w:color="auto" w:fill="FAFAFA"/>
+        </w:rPr>
+        <w:t>classpath</w:t>
+      </w:r>
+      <w:proofErr w:type="spellEnd"/>
+      <w:r>
+        <w:rPr>
+          <w:rFonts w:ascii="Consolas" w:hAnsi="Consolas"/>
+          <w:b/>
+          <w:color w:val="000000"/>
+          <w:sz w:val="21"/>
+          <w:szCs w:val="21"/>
+          <w:shd w:val="clear" w:color="auto" w:fill="FAFAFA"/>
+        </w:rPr>
+        <w:t xml:space="preserve"> configuration we need to add in this way</w:t>
+      </w:r>
+    </w:p>
+    <w:p>
+      <w:pPr>
+        <w:rPr>
+          <w:rFonts w:ascii="Consolas" w:hAnsi="Consolas"/>
+          <w:b/>
+          <w:color w:val="000000"/>
+          <w:sz w:val="21"/>
+          <w:szCs w:val="21"/>
+          <w:shd w:val="clear" w:color="auto" w:fill="FAFAFA"/>
+        </w:rPr>
+      </w:pPr>
+    </w:p>
+    <w:p>
+      <w:pPr>
+        <w:shd w:val="clear" w:color="auto" w:fill="FFFFFF"/>
+        <w:spacing w:after="0" w:line="285" w:lineRule="atLeast"/>
+        <w:rPr>
+          <w:rFonts w:ascii="Consolas" w:eastAsia="Times New Roman" w:hAnsi="Consolas" w:cs="Times New Roman"/>
+          <w:color w:val="292929"/>
+          <w:sz w:val="21"/>
+          <w:szCs w:val="21"/>
+        </w:rPr>
+      </w:pPr>
+      <w:r>
+        <w:rPr>
+          <w:rFonts w:ascii="Consolas" w:eastAsia="Times New Roman" w:hAnsi="Consolas" w:cs="Times New Roman"/>
+          <w:color w:val="0F4A85"/>
+          <w:sz w:val="21"/>
+          <w:szCs w:val="21"/>
+        </w:rPr>
+        <w:t>spring.application.name</w:t>
+      </w:r>
+      <w:r>
+        <w:rPr>
+          <w:rFonts w:ascii="Consolas" w:eastAsia="Times New Roman" w:hAnsi="Consolas" w:cs="Times New Roman"/>
+          <w:color w:val="292929"/>
+          <w:sz w:val="21"/>
+          <w:szCs w:val="21"/>
+        </w:rPr>
+        <w:t>=</w:t>
+      </w:r>
+      <w:proofErr w:type="spellStart"/>
+      <w:r>
+        <w:rPr>
+          <w:rFonts w:ascii="Consolas" w:eastAsia="Times New Roman" w:hAnsi="Consolas" w:cs="Times New Roman"/>
+          <w:color w:val="292929"/>
+          <w:sz w:val="21"/>
+          <w:szCs w:val="21"/>
+        </w:rPr>
+        <w:t>configserver</w:t>
+      </w:r>
+      <w:proofErr w:type="spellEnd"/>
+    </w:p>
+    <w:p>
+      <w:pPr>
+        <w:shd w:val="clear" w:color="auto" w:fill="FFFFFF"/>
+        <w:spacing w:after="0" w:line="285" w:lineRule="atLeast"/>
+        <w:rPr>
+          <w:rFonts w:ascii="Consolas" w:eastAsia="Times New Roman" w:hAnsi="Consolas" w:cs="Times New Roman"/>
+          <w:color w:val="292929"/>
+          <w:sz w:val="21"/>
+          <w:szCs w:val="21"/>
+        </w:rPr>
+      </w:pPr>
+      <w:proofErr w:type="spellStart"/>
+      <w:r>
+        <w:rPr>
+          <w:rFonts w:ascii="Consolas" w:eastAsia="Times New Roman" w:hAnsi="Consolas" w:cs="Times New Roman"/>
+          <w:color w:val="0F4A85"/>
+          <w:sz w:val="21"/>
+          <w:szCs w:val="21"/>
+        </w:rPr>
+        <w:t>spring.profiles.active</w:t>
+      </w:r>
+      <w:proofErr w:type="spellEnd"/>
+      <w:r>
+        <w:rPr>
+          <w:rFonts w:ascii="Consolas" w:eastAsia="Times New Roman" w:hAnsi="Consolas" w:cs="Times New Roman"/>
+          <w:color w:val="292929"/>
+          <w:sz w:val="21"/>
+          <w:szCs w:val="21"/>
+        </w:rPr>
+        <w:t>=native</w:t>
+      </w:r>
+    </w:p>
+    <w:p>
+      <w:pPr>
+        <w:shd w:val="clear" w:color="auto" w:fill="FFFFFF"/>
+        <w:spacing w:after="0" w:line="285" w:lineRule="atLeast"/>
+        <w:rPr>
+          <w:rFonts w:ascii="Consolas" w:eastAsia="Times New Roman" w:hAnsi="Consolas" w:cs="Times New Roman"/>
+          <w:color w:val="292929"/>
+          <w:sz w:val="21"/>
+          <w:szCs w:val="21"/>
+        </w:rPr>
+      </w:pPr>
+      <w:r>
+        <w:rPr>
+          <w:rFonts w:ascii="Consolas" w:eastAsia="Times New Roman" w:hAnsi="Consolas" w:cs="Times New Roman"/>
+          <w:color w:val="0F4A85"/>
+          <w:sz w:val="21"/>
+          <w:szCs w:val="21"/>
+        </w:rPr>
+        <w:t>spring.cloud.config.server.native.search-locations</w:t>
+      </w:r>
+      <w:r>
+        <w:rPr>
+          <w:rFonts w:ascii="Consolas" w:eastAsia="Times New Roman" w:hAnsi="Consolas" w:cs="Times New Roman"/>
+          <w:color w:val="292929"/>
+          <w:sz w:val="21"/>
+          <w:szCs w:val="21"/>
+        </w:rPr>
+        <w:t>=classpath:/config/{application}</w:t>
+      </w:r>
+    </w:p>
+    <w:p>
+      <w:pPr>
+        <w:shd w:val="clear" w:color="auto" w:fill="FFFFFF"/>
+        <w:spacing w:after="0" w:line="285" w:lineRule="atLeast"/>
+        <w:rPr>
+          <w:rFonts w:ascii="Consolas" w:eastAsia="Times New Roman" w:hAnsi="Consolas" w:cs="Times New Roman"/>
+          <w:color w:val="292929"/>
+          <w:sz w:val="21"/>
+          <w:szCs w:val="21"/>
+        </w:rPr>
+      </w:pPr>
+      <w:proofErr w:type="spellStart"/>
+      <w:r>
+        <w:rPr>
+          <w:rFonts w:ascii="Consolas" w:eastAsia="Times New Roman" w:hAnsi="Consolas" w:cs="Times New Roman"/>
+          <w:color w:val="0F4A85"/>
+          <w:sz w:val="21"/>
+          <w:szCs w:val="21"/>
+        </w:rPr>
+        <w:t>management.endpoints.web.exposure.include</w:t>
+      </w:r>
+      <w:proofErr w:type="spellEnd"/>
+      <w:r>
+        <w:rPr>
+          <w:rFonts w:ascii="Consolas" w:eastAsia="Times New Roman" w:hAnsi="Consolas" w:cs="Times New Roman"/>
+          <w:color w:val="292929"/>
+          <w:sz w:val="21"/>
+          <w:szCs w:val="21"/>
+        </w:rPr>
+        <w:t>=*</w:t>
+      </w:r>
+    </w:p>
+    <w:p>
+      <w:pPr>
+        <w:shd w:val="clear" w:color="auto" w:fill="FFFFFF"/>
+        <w:spacing w:after="0" w:line="285" w:lineRule="atLeast"/>
+        <w:rPr>
+          <w:rFonts w:ascii="Consolas" w:eastAsia="Times New Roman" w:hAnsi="Consolas" w:cs="Times New Roman"/>
+          <w:color w:val="292929"/>
+          <w:sz w:val="21"/>
+          <w:szCs w:val="21"/>
+        </w:rPr>
+      </w:pPr>
+      <w:proofErr w:type="spellStart"/>
+      <w:r>
+        <w:rPr>
+          <w:rFonts w:ascii="Consolas" w:eastAsia="Times New Roman" w:hAnsi="Consolas" w:cs="Times New Roman"/>
+          <w:color w:val="0F4A85"/>
+          <w:sz w:val="21"/>
+          <w:szCs w:val="21"/>
+        </w:rPr>
+        <w:t>server.port</w:t>
+      </w:r>
+      <w:proofErr w:type="spellEnd"/>
+      <w:r>
+        <w:rPr>
+          <w:rFonts w:ascii="Consolas" w:eastAsia="Times New Roman" w:hAnsi="Consolas" w:cs="Times New Roman"/>
+          <w:color w:val="292929"/>
+          <w:sz w:val="21"/>
+          <w:szCs w:val="21"/>
+        </w:rPr>
+        <w:t>=8071</w:t>
+      </w:r>
+    </w:p>
+    <w:p>
+      <w:pPr>
+        <w:shd w:val="clear" w:color="auto" w:fill="FFFFFF"/>
+        <w:spacing w:after="0" w:line="285" w:lineRule="atLeast"/>
+        <w:rPr>
+          <w:rFonts w:ascii="Consolas" w:eastAsia="Times New Roman" w:hAnsi="Consolas" w:cs="Times New Roman"/>
+          <w:color w:val="292929"/>
+          <w:sz w:val="21"/>
+          <w:szCs w:val="21"/>
+        </w:rPr>
+      </w:pPr>
+      <w:proofErr w:type="spellStart"/>
+      <w:r>
+        <w:rPr>
+          <w:rFonts w:ascii="Consolas" w:eastAsia="Times New Roman" w:hAnsi="Consolas" w:cs="Times New Roman"/>
+          <w:color w:val="0F4A85"/>
+          <w:sz w:val="21"/>
+          <w:szCs w:val="21"/>
+        </w:rPr>
+        <w:t>encrypt.key</w:t>
+      </w:r>
+      <w:proofErr w:type="spellEnd"/>
+      <w:r>
+        <w:rPr>
+          <w:rFonts w:ascii="Consolas" w:eastAsia="Times New Roman" w:hAnsi="Consolas" w:cs="Times New Roman"/>
+          <w:color w:val="292929"/>
+          <w:sz w:val="21"/>
+          <w:szCs w:val="21"/>
+        </w:rPr>
+        <w:t>=</w:t>
+      </w:r>
+      <w:proofErr w:type="spellStart"/>
+      <w:r>
+        <w:rPr>
+          <w:rFonts w:ascii="Consolas" w:eastAsia="Times New Roman" w:hAnsi="Consolas" w:cs="Times New Roman"/>
+          <w:color w:val="292929"/>
+          <w:sz w:val="21"/>
+          <w:szCs w:val="21"/>
+        </w:rPr>
+        <w:t>eazybytes</w:t>
+      </w:r>
+      <w:proofErr w:type="spellEnd"/>
+    </w:p>
+    <w:p>
+      <w:pPr>
+        <w:shd w:val="clear" w:color="auto" w:fill="FFFFFF"/>
+        <w:spacing w:after="0" w:line="285" w:lineRule="atLeast"/>
+        <w:rPr>
+          <w:rFonts w:ascii="Consolas" w:eastAsia="Times New Roman" w:hAnsi="Consolas" w:cs="Times New Roman"/>
+          <w:color w:val="292929"/>
+          <w:sz w:val="21"/>
+          <w:szCs w:val="21"/>
+        </w:rPr>
+      </w:pPr>
+      <w:proofErr w:type="spellStart"/>
+      <w:r>
+        <w:rPr>
+          <w:rFonts w:ascii="Consolas" w:eastAsia="Times New Roman" w:hAnsi="Consolas" w:cs="Times New Roman"/>
+          <w:color w:val="0F4A85"/>
+          <w:sz w:val="21"/>
+          <w:szCs w:val="21"/>
+        </w:rPr>
+        <w:t>spring.sleuth.sampler.percentage</w:t>
+      </w:r>
+      <w:proofErr w:type="spellEnd"/>
+      <w:r>
+        <w:rPr>
+          <w:rFonts w:ascii="Consolas" w:eastAsia="Times New Roman" w:hAnsi="Consolas" w:cs="Times New Roman"/>
+          <w:color w:val="292929"/>
+          <w:sz w:val="21"/>
+          <w:szCs w:val="21"/>
+        </w:rPr>
+        <w:t>=1</w:t>
+      </w:r>
+    </w:p>
+    <w:p>
+      <w:pPr>
+        <w:shd w:val="clear" w:color="auto" w:fill="FFFFFF"/>
+        <w:spacing w:after="0" w:line="285" w:lineRule="atLeast"/>
+        <w:rPr>
+          <w:rFonts w:ascii="Consolas" w:eastAsia="Times New Roman" w:hAnsi="Consolas" w:cs="Times New Roman"/>
+          <w:color w:val="292929"/>
+          <w:sz w:val="21"/>
+          <w:szCs w:val="21"/>
+        </w:rPr>
+      </w:pPr>
+      <w:proofErr w:type="spellStart"/>
+      <w:r>
+        <w:rPr>
+          <w:rFonts w:ascii="Consolas" w:eastAsia="Times New Roman" w:hAnsi="Consolas" w:cs="Times New Roman"/>
+          <w:color w:val="0F4A85"/>
+          <w:sz w:val="21"/>
+          <w:szCs w:val="21"/>
+        </w:rPr>
+        <w:t>spring.zipkin.baseUrl</w:t>
+      </w:r>
+      <w:proofErr w:type="spellEnd"/>
+      <w:r>
+        <w:rPr>
+          <w:rFonts w:ascii="Consolas" w:eastAsia="Times New Roman" w:hAnsi="Consolas" w:cs="Times New Roman"/>
+          <w:color w:val="292929"/>
+          <w:sz w:val="21"/>
+          <w:szCs w:val="21"/>
+        </w:rPr>
+        <w:t>=http://localhost:9411/</w:t>
+      </w:r>
+    </w:p>
+    <w:p>
+      <w:pPr>
+        <w:shd w:val="clear" w:color="auto" w:fill="FFFFFF"/>
+        <w:spacing w:after="0" w:line="285" w:lineRule="atLeast"/>
+        <w:rPr>
+          <w:rFonts w:ascii="Consolas" w:eastAsia="Times New Roman" w:hAnsi="Consolas" w:cs="Times New Roman"/>
+          <w:color w:val="292929"/>
+          <w:sz w:val="21"/>
+          <w:szCs w:val="21"/>
+        </w:rPr>
+      </w:pPr>
+    </w:p>
+    <w:p>
+      <w:pPr>
+        <w:shd w:val="clear" w:color="auto" w:fill="FFFFFF"/>
+        <w:spacing w:after="0" w:line="285" w:lineRule="atLeast"/>
+        <w:rPr>
+          <w:rFonts w:ascii="Consolas" w:eastAsia="Times New Roman" w:hAnsi="Consolas" w:cs="Times New Roman"/>
+          <w:color w:val="292929"/>
+          <w:sz w:val="21"/>
+          <w:szCs w:val="21"/>
+        </w:rPr>
+      </w:pPr>
+      <w:proofErr w:type="spellStart"/>
+      <w:r>
+        <w:rPr>
+          <w:rFonts w:ascii="Consolas" w:eastAsia="Times New Roman" w:hAnsi="Consolas" w:cs="Times New Roman"/>
+          <w:color w:val="0F4A85"/>
+          <w:sz w:val="21"/>
+          <w:szCs w:val="21"/>
+        </w:rPr>
+        <w:t>eureka.instance.preferIpAddress</w:t>
+      </w:r>
+      <w:proofErr w:type="spellEnd"/>
+      <w:r>
+        <w:rPr>
+          <w:rFonts w:ascii="Consolas" w:eastAsia="Times New Roman" w:hAnsi="Consolas" w:cs="Times New Roman"/>
+          <w:color w:val="292929"/>
+          <w:sz w:val="21"/>
+          <w:szCs w:val="21"/>
+        </w:rPr>
+        <w:t xml:space="preserve"> = true </w:t>
+      </w:r>
+    </w:p>
+    <w:p>
+      <w:pPr>
+        <w:shd w:val="clear" w:color="auto" w:fill="FFFFFF"/>
+        <w:spacing w:after="0" w:line="285" w:lineRule="atLeast"/>
+        <w:rPr>
+          <w:rFonts w:ascii="Consolas" w:eastAsia="Times New Roman" w:hAnsi="Consolas" w:cs="Times New Roman"/>
+          <w:color w:val="292929"/>
+          <w:sz w:val="21"/>
+          <w:szCs w:val="21"/>
+        </w:rPr>
+      </w:pPr>
+      <w:proofErr w:type="spellStart"/>
+      <w:r>
+        <w:rPr>
+          <w:rFonts w:ascii="Consolas" w:eastAsia="Times New Roman" w:hAnsi="Consolas" w:cs="Times New Roman"/>
+          <w:color w:val="0F4A85"/>
+          <w:sz w:val="21"/>
+          <w:szCs w:val="21"/>
+        </w:rPr>
+        <w:t>eureka.client.registerWithEureka</w:t>
+      </w:r>
+      <w:proofErr w:type="spellEnd"/>
+      <w:r>
+        <w:rPr>
+          <w:rFonts w:ascii="Consolas" w:eastAsia="Times New Roman" w:hAnsi="Consolas" w:cs="Times New Roman"/>
+          <w:color w:val="292929"/>
+          <w:sz w:val="21"/>
+          <w:szCs w:val="21"/>
+        </w:rPr>
+        <w:t xml:space="preserve"> = true</w:t>
+      </w:r>
+    </w:p>
+    <w:p>
+      <w:pPr>
+        <w:shd w:val="clear" w:color="auto" w:fill="FFFFFF"/>
+        <w:spacing w:after="0" w:line="285" w:lineRule="atLeast"/>
+        <w:rPr>
+          <w:rFonts w:ascii="Consolas" w:eastAsia="Times New Roman" w:hAnsi="Consolas" w:cs="Times New Roman"/>
+          <w:color w:val="292929"/>
+          <w:sz w:val="21"/>
+          <w:szCs w:val="21"/>
+        </w:rPr>
+      </w:pPr>
+      <w:proofErr w:type="spellStart"/>
+      <w:r>
+        <w:rPr>
+          <w:rFonts w:ascii="Consolas" w:eastAsia="Times New Roman" w:hAnsi="Consolas" w:cs="Times New Roman"/>
+          <w:color w:val="0F4A85"/>
+          <w:sz w:val="21"/>
+          <w:szCs w:val="21"/>
+        </w:rPr>
+        <w:t>eureka.client.fetchRegistry</w:t>
+      </w:r>
+      <w:proofErr w:type="spellEnd"/>
+      <w:r>
+        <w:rPr>
+          <w:rFonts w:ascii="Consolas" w:eastAsia="Times New Roman" w:hAnsi="Consolas" w:cs="Times New Roman"/>
+          <w:color w:val="292929"/>
+          <w:sz w:val="21"/>
+          <w:szCs w:val="21"/>
+        </w:rPr>
+        <w:t xml:space="preserve"> = true</w:t>
+      </w:r>
+    </w:p>
+    <w:p>
+      <w:pPr>
+        <w:shd w:val="clear" w:color="auto" w:fill="FFFFFF"/>
+        <w:spacing w:after="0" w:line="285" w:lineRule="atLeast"/>
+        <w:rPr>
+          <w:rFonts w:ascii="Consolas" w:eastAsia="Times New Roman" w:hAnsi="Consolas" w:cs="Times New Roman"/>
+          <w:color w:val="292929"/>
+          <w:sz w:val="21"/>
+          <w:szCs w:val="21"/>
+        </w:rPr>
+      </w:pPr>
+      <w:r>
+        <w:rPr>
+          <w:rFonts w:ascii="Consolas" w:eastAsia="Times New Roman" w:hAnsi="Consolas" w:cs="Times New Roman"/>
+          <w:color w:val="0F4A85"/>
+          <w:sz w:val="21"/>
+          <w:szCs w:val="21"/>
+        </w:rPr>
+        <w:t>eureka.client.service-url.default-zone</w:t>
+      </w:r>
+      <w:r>
+        <w:rPr>
+          <w:rFonts w:ascii="Consolas" w:eastAsia="Times New Roman" w:hAnsi="Consolas" w:cs="Times New Roman"/>
+          <w:color w:val="292929"/>
+          <w:sz w:val="21"/>
+          <w:szCs w:val="21"/>
+        </w:rPr>
+        <w:t xml:space="preserve">=http://localhost:8761/eureka         </w:t>
+      </w:r>
+      <w:r>
+        <w:rPr>
+          <w:rFonts w:ascii="Consolas" w:eastAsia="Times New Roman" w:hAnsi="Consolas" w:cs="Times New Roman"/>
+          <w:color w:val="515151"/>
+          <w:sz w:val="21"/>
+          <w:szCs w:val="21"/>
+        </w:rPr>
+        <w:t>#Register with Eureka</w:t>
+      </w:r>
+    </w:p>
+    <w:p>
+      <w:pPr>
+        <w:rPr>
+          <w:rFonts w:ascii="Consolas" w:hAnsi="Consolas"/>
+          <w:b/>
+          <w:color w:val="000000"/>
+          <w:sz w:val="21"/>
+          <w:szCs w:val="21"/>
+          <w:shd w:val="clear" w:color="auto" w:fill="FAFAFA"/>
+        </w:rPr>
+      </w:pPr>
+      <w:bookmarkStart w:id="0" w:name="_GoBack"/>
+      <w:bookmarkEnd w:id="0"/>
+    </w:p>
+    <w:p>
+      <w:pPr>
+        <w:rPr>
+          <w:rFonts w:ascii="Consolas" w:hAnsi="Consolas"/>
+          <w:b/>
+          <w:color w:val="000000"/>
+          <w:sz w:val="21"/>
+          <w:szCs w:val="21"/>
+          <w:shd w:val="clear" w:color="auto" w:fill="FAFAFA"/>
+        </w:rPr>
+      </w:pPr>
+    </w:p>
+    <w:p>
+      <w:pPr>
+        <w:rPr>
+          <w:b/>
+        </w:rPr>
+      </w:pPr>
+    </w:p>
     <w:sectPr>
       <w:pgSz w:w="12240" w:h="15840"/>
       <w:pgMar w:top="1440" w:right="1440" w:bottom="1440" w:left="1440" w:header="720" w:footer="720" w:gutter="0"/>

</xml_diff>